<commit_message>
WORKING ON ASSIGNMENT 2
</commit_message>
<xml_diff>
--- a/PostgreSQL Assignments.docx
+++ b/PostgreSQL Assignments.docx
@@ -877,6 +877,28 @@
       </w:pPr>
       <w:r>
         <w:rPr/>
+      </w:r>
+    </w:p>
+    <w:p>
+      <w:pPr>
+        <w:pStyle w:val="BodyText"/>
+        <w:bidi w:val="0"/>
+        <w:jc w:val="start"/>
+        <w:rPr/>
+      </w:pPr>
+      <w:r>
+        <w:rPr/>
+      </w:r>
+    </w:p>
+    <w:p>
+      <w:pPr>
+        <w:pStyle w:val="BodyText"/>
+        <w:bidi w:val="0"/>
+        <w:jc w:val="start"/>
+        <w:rPr/>
+      </w:pPr>
+      <w:r>
+        <w:rPr/>
         <w:t xml:space="preserve">// Section 5 </w:t>
       </w:r>
     </w:p>
@@ -889,6 +911,28 @@
       </w:pPr>
       <w:r>
         <w:rPr/>
+      </w:r>
+    </w:p>
+    <w:p>
+      <w:pPr>
+        <w:pStyle w:val="BodyText"/>
+        <w:bidi w:val="0"/>
+        <w:jc w:val="start"/>
+        <w:rPr/>
+      </w:pPr>
+      <w:r>
+        <w:rPr/>
+      </w:r>
+    </w:p>
+    <w:p>
+      <w:pPr>
+        <w:pStyle w:val="BodyText"/>
+        <w:bidi w:val="0"/>
+        <w:jc w:val="start"/>
+        <w:rPr/>
+      </w:pPr>
+      <w:r>
+        <w:rPr/>
         <w:t xml:space="preserve">// Fetch all users </w:t>
       </w:r>
     </w:p>
@@ -901,6 +945,7 @@
       </w:pPr>
       <w:r>
         <w:rPr/>
+        <w:tab/>
         <w:t>select * from hc.users;</w:t>
       </w:r>
     </w:p>
@@ -1014,6 +1059,105 @@
       </w:pPr>
       <w:r>
         <w:rPr/>
+      </w:r>
+    </w:p>
+    <w:p>
+      <w:pPr>
+        <w:pStyle w:val="BodyText"/>
+        <w:bidi w:val="0"/>
+        <w:jc w:val="start"/>
+        <w:rPr/>
+      </w:pPr>
+      <w:r>
+        <w:rPr/>
+      </w:r>
+    </w:p>
+    <w:p>
+      <w:pPr>
+        <w:pStyle w:val="BodyText"/>
+        <w:bidi w:val="0"/>
+        <w:jc w:val="start"/>
+        <w:rPr/>
+      </w:pPr>
+      <w:r>
+        <w:rPr/>
+      </w:r>
+    </w:p>
+    <w:p>
+      <w:pPr>
+        <w:pStyle w:val="BodyText"/>
+        <w:bidi w:val="0"/>
+        <w:jc w:val="start"/>
+        <w:rPr/>
+      </w:pPr>
+      <w:r>
+        <w:rPr/>
+      </w:r>
+    </w:p>
+    <w:p>
+      <w:pPr>
+        <w:pStyle w:val="BodyText"/>
+        <w:bidi w:val="0"/>
+        <w:jc w:val="start"/>
+        <w:rPr/>
+      </w:pPr>
+      <w:r>
+        <w:rPr/>
+      </w:r>
+    </w:p>
+    <w:p>
+      <w:pPr>
+        <w:pStyle w:val="BodyText"/>
+        <w:bidi w:val="0"/>
+        <w:jc w:val="start"/>
+        <w:rPr/>
+      </w:pPr>
+      <w:r>
+        <w:rPr/>
+      </w:r>
+    </w:p>
+    <w:p>
+      <w:pPr>
+        <w:pStyle w:val="BodyText"/>
+        <w:bidi w:val="0"/>
+        <w:jc w:val="start"/>
+        <w:rPr/>
+      </w:pPr>
+      <w:r>
+        <w:rPr/>
+      </w:r>
+    </w:p>
+    <w:p>
+      <w:pPr>
+        <w:pStyle w:val="BodyText"/>
+        <w:bidi w:val="0"/>
+        <w:jc w:val="start"/>
+        <w:rPr/>
+      </w:pPr>
+      <w:r>
+        <w:rPr/>
+      </w:r>
+    </w:p>
+    <w:p>
+      <w:pPr>
+        <w:pStyle w:val="BodyText"/>
+        <w:bidi w:val="0"/>
+        <w:jc w:val="start"/>
+        <w:rPr/>
+      </w:pPr>
+      <w:r>
+        <w:rPr/>
+      </w:r>
+    </w:p>
+    <w:p>
+      <w:pPr>
+        <w:pStyle w:val="BodyText"/>
+        <w:bidi w:val="0"/>
+        <w:jc w:val="start"/>
+        <w:rPr/>
+      </w:pPr>
+      <w:r>
+        <w:rPr/>
         <w:t xml:space="preserve">// Concat </w:t>
       </w:r>
     </w:p>
@@ -1026,7 +1170,62 @@
       </w:pPr>
       <w:r>
         <w:rPr/>
-        <w:t>select concat(first_name,' ' ,last_name) as name, email from hc.users;</w:t>
+        <w:t>select concat(first_name,' ' ,last_name) as name, email from hc.user</w:t>
+      </w:r>
+    </w:p>
+    <w:p>
+      <w:pPr>
+        <w:pStyle w:val="BodyText"/>
+        <w:bidi w:val="0"/>
+        <w:jc w:val="start"/>
+        <w:rPr/>
+      </w:pPr>
+      <w:r>
+        <w:rPr/>
+      </w:r>
+    </w:p>
+    <w:p>
+      <w:pPr>
+        <w:pStyle w:val="BodyText"/>
+        <w:bidi w:val="0"/>
+        <w:jc w:val="start"/>
+        <w:rPr/>
+      </w:pPr>
+      <w:r>
+        <w:rPr/>
+      </w:r>
+    </w:p>
+    <w:p>
+      <w:pPr>
+        <w:pStyle w:val="BodyText"/>
+        <w:bidi w:val="0"/>
+        <w:jc w:val="start"/>
+        <w:rPr/>
+      </w:pPr>
+      <w:r>
+        <w:rPr/>
+      </w:r>
+    </w:p>
+    <w:p>
+      <w:pPr>
+        <w:pStyle w:val="BodyText"/>
+        <w:bidi w:val="0"/>
+        <w:jc w:val="start"/>
+        <w:rPr/>
+      </w:pPr>
+      <w:r>
+        <w:rPr/>
+      </w:r>
+    </w:p>
+    <w:p>
+      <w:pPr>
+        <w:pStyle w:val="BodyText"/>
+        <w:bidi w:val="0"/>
+        <w:jc w:val="start"/>
+        <w:rPr/>
+      </w:pPr>
+      <w:r>
+        <w:rPr/>
       </w:r>
     </w:p>
     <w:p>
@@ -1086,6 +1285,50 @@
       </w:pPr>
       <w:r>
         <w:rPr/>
+      </w:r>
+    </w:p>
+    <w:p>
+      <w:pPr>
+        <w:pStyle w:val="BodyText"/>
+        <w:bidi w:val="0"/>
+        <w:jc w:val="start"/>
+        <w:rPr/>
+      </w:pPr>
+      <w:r>
+        <w:rPr/>
+      </w:r>
+    </w:p>
+    <w:p>
+      <w:pPr>
+        <w:pStyle w:val="BodyText"/>
+        <w:bidi w:val="0"/>
+        <w:jc w:val="start"/>
+        <w:rPr/>
+      </w:pPr>
+      <w:r>
+        <w:rPr/>
+      </w:r>
+    </w:p>
+    <w:p>
+      <w:pPr>
+        <w:pStyle w:val="BodyText"/>
+        <w:bidi w:val="0"/>
+        <w:jc w:val="start"/>
+        <w:rPr/>
+      </w:pPr>
+      <w:r>
+        <w:rPr/>
+      </w:r>
+    </w:p>
+    <w:p>
+      <w:pPr>
+        <w:pStyle w:val="BodyText"/>
+        <w:bidi w:val="0"/>
+        <w:jc w:val="start"/>
+        <w:rPr/>
+      </w:pPr>
+      <w:r>
+        <w:rPr/>
         <w:t xml:space="preserve">// To fetch all inactive </w:t>
       </w:r>
     </w:p>
@@ -1217,6 +1460,28 @@
       </w:pPr>
       <w:r>
         <w:rPr/>
+      </w:r>
+    </w:p>
+    <w:p>
+      <w:pPr>
+        <w:pStyle w:val="BodyText"/>
+        <w:bidi w:val="0"/>
+        <w:jc w:val="start"/>
+        <w:rPr/>
+      </w:pPr>
+      <w:r>
+        <w:rPr/>
+      </w:r>
+    </w:p>
+    <w:p>
+      <w:pPr>
+        <w:pStyle w:val="BodyText"/>
+        <w:bidi w:val="0"/>
+        <w:jc w:val="start"/>
+        <w:rPr/>
+      </w:pPr>
+      <w:r>
+        <w:rPr/>
         <w:t xml:space="preserve">// Users whose first_name starts with 'A' and last_name ends with 'i' </w:t>
       </w:r>
     </w:p>
@@ -1289,6 +1554,94 @@
       </w:pPr>
       <w:r>
         <w:rPr/>
+      </w:r>
+    </w:p>
+    <w:p>
+      <w:pPr>
+        <w:pStyle w:val="BodyText"/>
+        <w:bidi w:val="0"/>
+        <w:jc w:val="start"/>
+        <w:rPr/>
+      </w:pPr>
+      <w:r>
+        <w:rPr/>
+      </w:r>
+    </w:p>
+    <w:p>
+      <w:pPr>
+        <w:pStyle w:val="BodyText"/>
+        <w:bidi w:val="0"/>
+        <w:jc w:val="start"/>
+        <w:rPr/>
+      </w:pPr>
+      <w:r>
+        <w:rPr/>
+      </w:r>
+    </w:p>
+    <w:p>
+      <w:pPr>
+        <w:pStyle w:val="BodyText"/>
+        <w:bidi w:val="0"/>
+        <w:jc w:val="start"/>
+        <w:rPr/>
+      </w:pPr>
+      <w:r>
+        <w:rPr/>
+      </w:r>
+    </w:p>
+    <w:p>
+      <w:pPr>
+        <w:pStyle w:val="BodyText"/>
+        <w:bidi w:val="0"/>
+        <w:jc w:val="start"/>
+        <w:rPr/>
+      </w:pPr>
+      <w:r>
+        <w:rPr/>
+      </w:r>
+    </w:p>
+    <w:p>
+      <w:pPr>
+        <w:pStyle w:val="BodyText"/>
+        <w:bidi w:val="0"/>
+        <w:jc w:val="start"/>
+        <w:rPr/>
+      </w:pPr>
+      <w:r>
+        <w:rPr/>
+      </w:r>
+    </w:p>
+    <w:p>
+      <w:pPr>
+        <w:pStyle w:val="BodyText"/>
+        <w:bidi w:val="0"/>
+        <w:jc w:val="start"/>
+        <w:rPr/>
+      </w:pPr>
+      <w:r>
+        <w:rPr/>
+      </w:r>
+    </w:p>
+    <w:p>
+      <w:pPr>
+        <w:pStyle w:val="BodyText"/>
+        <w:bidi w:val="0"/>
+        <w:jc w:val="start"/>
+        <w:rPr/>
+      </w:pPr>
+      <w:r>
+        <w:rPr/>
+      </w:r>
+    </w:p>
+    <w:p>
+      <w:pPr>
+        <w:pStyle w:val="BodyText"/>
+        <w:bidi w:val="0"/>
+        <w:jc w:val="start"/>
+        <w:rPr/>
+      </w:pPr>
+      <w:r>
+        <w:rPr/>
         <w:t xml:space="preserve">// Users whose email contains '@example' </w:t>
       </w:r>
     </w:p>
@@ -1387,7 +1740,29 @@
       </w:pPr>
       <w:r>
         <w:rPr/>
-        <w:t xml:space="preserve">// Case-insensitive search for first_name starting with 'A </w:t>
+      </w:r>
+    </w:p>
+    <w:p>
+      <w:pPr>
+        <w:pStyle w:val="BodyText"/>
+        <w:bidi w:val="0"/>
+        <w:jc w:val="start"/>
+        <w:rPr/>
+      </w:pPr>
+      <w:r>
+        <w:rPr/>
+      </w:r>
+    </w:p>
+    <w:p>
+      <w:pPr>
+        <w:pStyle w:val="BodyText"/>
+        <w:bidi w:val="0"/>
+        <w:jc w:val="start"/>
+        <w:rPr/>
+      </w:pPr>
+      <w:r>
+        <w:rPr/>
+        <w:t xml:space="preserve">/ Case-insensitive search for first_name starting with 'A </w:t>
       </w:r>
     </w:p>
     <w:p>
@@ -1690,7 +2065,528 @@
       </w:pPr>
       <w:r>
         <w:rPr/>
+      </w:r>
+    </w:p>
+    <w:p>
+      <w:pPr>
+        <w:pStyle w:val="BodyText"/>
+        <w:bidi w:val="0"/>
+        <w:jc w:val="start"/>
+        <w:rPr/>
+      </w:pPr>
+      <w:r>
+        <w:rPr/>
+      </w:r>
+    </w:p>
+    <w:p>
+      <w:pPr>
+        <w:pStyle w:val="BodyText"/>
+        <w:bidi w:val="0"/>
+        <w:jc w:val="start"/>
+        <w:rPr/>
+      </w:pPr>
+      <w:r>
+        <w:rPr/>
+      </w:r>
+    </w:p>
+    <w:p>
+      <w:pPr>
+        <w:pStyle w:val="BodyText"/>
+        <w:bidi w:val="0"/>
+        <w:jc w:val="start"/>
+        <w:rPr/>
+      </w:pPr>
+      <w:r>
+        <w:rPr/>
+      </w:r>
+    </w:p>
+    <w:p>
+      <w:pPr>
+        <w:pStyle w:val="BodyText"/>
+        <w:bidi w:val="0"/>
+        <w:jc w:val="start"/>
+        <w:rPr/>
+      </w:pPr>
+      <w:r>
+        <w:rPr/>
+      </w:r>
+    </w:p>
+    <w:p>
+      <w:pPr>
+        <w:pStyle w:val="BodyText"/>
+        <w:bidi w:val="0"/>
+        <w:jc w:val="start"/>
+        <w:rPr/>
+      </w:pPr>
+      <w:r>
+        <w:rPr/>
         <w:t xml:space="preserve">// ------------------- ASSIGNMENT 2 ------------------- </w:t>
+      </w:r>
+    </w:p>
+    <w:p>
+      <w:pPr>
+        <w:pStyle w:val="BodyText"/>
+        <w:bidi w:val="0"/>
+        <w:spacing w:before="0" w:after="140"/>
+        <w:jc w:val="start"/>
+        <w:rPr/>
+      </w:pPr>
+      <w:r>
+        <w:rPr/>
+      </w:r>
+    </w:p>
+    <w:p>
+      <w:pPr>
+        <w:pStyle w:val="BodyText"/>
+        <w:bidi w:val="0"/>
+        <w:spacing w:before="0" w:after="140"/>
+        <w:jc w:val="start"/>
+        <w:rPr/>
+      </w:pPr>
+      <w:r>
+        <w:rPr/>
+      </w:r>
+    </w:p>
+    <w:p>
+      <w:pPr>
+        <w:pStyle w:val="BodyText"/>
+        <w:bidi w:val="0"/>
+        <w:spacing w:before="0" w:after="140"/>
+        <w:jc w:val="start"/>
+        <w:rPr/>
+      </w:pPr>
+      <w:r>
+        <w:rPr/>
+        <w:t>​</w:t>
+      </w:r>
+      <w:r>
+        <w:rPr/>
+        <w:t xml:space="preserve">// TABLES CREATED </w:t>
+      </w:r>
+    </w:p>
+    <w:p>
+      <w:pPr>
+        <w:pStyle w:val="BodyText"/>
+        <w:bidi w:val="0"/>
+        <w:spacing w:before="0" w:after="140"/>
+        <w:jc w:val="start"/>
+        <w:rPr/>
+      </w:pPr>
+      <w:r>
+        <w:rPr/>
+        <w:t>//ROLE</w:t>
+      </w:r>
+    </w:p>
+    <w:p>
+      <w:pPr>
+        <w:pStyle w:val="BodyText"/>
+        <w:bidi w:val="0"/>
+        <w:spacing w:before="0" w:after="140"/>
+        <w:jc w:val="start"/>
+        <w:rPr/>
+      </w:pPr>
+      <w:r>
+        <w:rPr/>
+      </w:r>
+    </w:p>
+    <w:p>
+      <w:pPr>
+        <w:pStyle w:val="BodyText"/>
+        <w:bidi w:val="0"/>
+        <w:spacing w:before="0" w:after="140"/>
+        <w:jc w:val="start"/>
+        <w:rPr/>
+      </w:pPr>
+      <w:r>
+        <w:rPr/>
+        <w:t>CREATE TABLE hc.role(</w:t>
+        <w:br/>
+        <w:tab/>
+        <w:t>role_id BIGSERIAL PRIMARY KEY,</w:t>
+        <w:br/>
+        <w:tab/>
+        <w:t>role_name VARCHAR(50) UNIQUE NOT NULL,</w:t>
+        <w:br/>
+        <w:tab/>
+        <w:t xml:space="preserve">created_by UUID REFERENCES hc.users(user_id) on DELETE NO ACTION, </w:t>
+        <w:br/>
+        <w:tab/>
+        <w:t xml:space="preserve">created_date timestamp not null default now(), </w:t>
+        <w:br/>
+        <w:tab/>
+        <w:t xml:space="preserve">modified_by UUID REFERENCES hc.users(user_id) on DELETE NO ACTION, </w:t>
+        <w:br/>
+        <w:tab/>
+        <w:t>modified_date timestamp,</w:t>
+        <w:br/>
+        <w:tab/>
+        <w:t>is_deleted BOOLEAN,</w:t>
+        <w:br/>
+        <w:tab/>
+        <w:t>is_active BOOLEAN</w:t>
+        <w:br/>
+        <w:t>);</w:t>
+      </w:r>
+    </w:p>
+    <w:p>
+      <w:pPr>
+        <w:pStyle w:val="BodyText"/>
+        <w:bidi w:val="0"/>
+        <w:spacing w:before="0" w:after="140"/>
+        <w:jc w:val="start"/>
+        <w:rPr/>
+      </w:pPr>
+      <w:r>
+        <w:rPr/>
+        <w:t>//SERVICE_TYPES</w:t>
+      </w:r>
+    </w:p>
+    <w:p>
+      <w:pPr>
+        <w:pStyle w:val="BodyText"/>
+        <w:bidi w:val="0"/>
+        <w:spacing w:before="0" w:after="140"/>
+        <w:jc w:val="start"/>
+        <w:rPr/>
+      </w:pPr>
+      <w:r>
+        <w:rPr/>
+      </w:r>
+    </w:p>
+    <w:p>
+      <w:pPr>
+        <w:pStyle w:val="BodyText"/>
+        <w:bidi w:val="0"/>
+        <w:spacing w:before="0" w:after="140"/>
+        <w:jc w:val="start"/>
+        <w:rPr/>
+      </w:pPr>
+      <w:r>
+        <w:rPr/>
+        <w:t>CREATE TABLE hc.service_types(</w:t>
+        <w:br/>
+        <w:tab/>
+        <w:t>service_id BIGSERIAL PRIMARY KEY,</w:t>
+        <w:br/>
+        <w:tab/>
+        <w:t>service_name VARCHAR(255) UNIQUE NOT NULL,</w:t>
+        <w:br/>
+        <w:tab/>
+        <w:t xml:space="preserve">created_by UUID REFERENCES hc.users(user_id) on DELETE NO ACTION, </w:t>
+        <w:br/>
+        <w:tab/>
+        <w:t xml:space="preserve">created_date timestamp not null default now(), </w:t>
+        <w:br/>
+        <w:tab/>
+        <w:t xml:space="preserve">modified_by UUID REFERENCES hc.users(user_id) on DELETE NO ACTION, </w:t>
+        <w:br/>
+        <w:tab/>
+        <w:t>modified_date timestamp,</w:t>
+        <w:br/>
+        <w:tab/>
+        <w:t>is_deleted BOOLEAN,</w:t>
+        <w:br/>
+        <w:tab/>
+        <w:t>is_active BOOLEAN</w:t>
+        <w:br/>
+        <w:t>);</w:t>
+        <w:br/>
+      </w:r>
+    </w:p>
+    <w:p>
+      <w:pPr>
+        <w:pStyle w:val="BodyText"/>
+        <w:bidi w:val="0"/>
+        <w:spacing w:before="0" w:after="140"/>
+        <w:jc w:val="start"/>
+        <w:rPr/>
+      </w:pPr>
+      <w:r>
+        <w:rPr/>
+        <w:t>//CATEGORY</w:t>
+      </w:r>
+    </w:p>
+    <w:p>
+      <w:pPr>
+        <w:pStyle w:val="BodyText"/>
+        <w:bidi w:val="0"/>
+        <w:spacing w:before="0" w:after="140"/>
+        <w:jc w:val="start"/>
+        <w:rPr/>
+      </w:pPr>
+      <w:r>
+        <w:rPr/>
+      </w:r>
+    </w:p>
+    <w:p>
+      <w:pPr>
+        <w:pStyle w:val="BodyText"/>
+        <w:bidi w:val="0"/>
+        <w:spacing w:before="0" w:after="140"/>
+        <w:jc w:val="start"/>
+        <w:rPr/>
+      </w:pPr>
+      <w:r>
+        <w:rPr/>
+        <w:t>CREATE TABLE hc.categories(</w:t>
+        <w:br/>
+        <w:tab/>
+        <w:t>category_id BIGSERIAL PRIMARY KEY,</w:t>
+        <w:br/>
+        <w:tab/>
+        <w:t>category_name VARCHAR(255) UNIQUE NOT NULL,</w:t>
+        <w:br/>
+        <w:tab/>
+        <w:t xml:space="preserve">created_by UUID REFERENCES hc.users(user_id) on DELETE NO ACTION, </w:t>
+        <w:br/>
+        <w:tab/>
+        <w:t xml:space="preserve">created_date timestamp not null default now(), </w:t>
+        <w:br/>
+        <w:tab/>
+        <w:t xml:space="preserve">modified_by UUID REFERENCES hc.users(user_id) on DELETE NO ACTION, </w:t>
+        <w:br/>
+        <w:tab/>
+        <w:t>service_id BIGSERIAL REFERENCES hc.service_types(service_id) on DELETE NO ACTION,</w:t>
+        <w:br/>
+        <w:tab/>
+        <w:t>modified_date timestamp,</w:t>
+        <w:br/>
+        <w:tab/>
+        <w:t>is_deleted BOOLEAN,</w:t>
+        <w:br/>
+        <w:tab/>
+        <w:t>is_active BOOLEAN</w:t>
+        <w:br/>
+        <w:t>);</w:t>
+      </w:r>
+    </w:p>
+    <w:p>
+      <w:pPr>
+        <w:pStyle w:val="BodyText"/>
+        <w:bidi w:val="0"/>
+        <w:spacing w:before="0" w:after="140"/>
+        <w:jc w:val="start"/>
+        <w:rPr/>
+      </w:pPr>
+      <w:r>
+        <w:rPr/>
+      </w:r>
+    </w:p>
+    <w:p>
+      <w:pPr>
+        <w:pStyle w:val="BodyText"/>
+        <w:bidi w:val="0"/>
+        <w:spacing w:before="0" w:after="140"/>
+        <w:jc w:val="start"/>
+        <w:rPr/>
+      </w:pPr>
+      <w:r>
+        <w:rPr/>
+      </w:r>
+    </w:p>
+    <w:p>
+      <w:pPr>
+        <w:pStyle w:val="BodyText"/>
+        <w:bidi w:val="0"/>
+        <w:spacing w:before="0" w:after="140"/>
+        <w:jc w:val="start"/>
+        <w:rPr/>
+      </w:pPr>
+      <w:r>
+        <w:rPr/>
+      </w:r>
+    </w:p>
+    <w:p>
+      <w:pPr>
+        <w:pStyle w:val="BodyText"/>
+        <w:bidi w:val="0"/>
+        <w:spacing w:before="0" w:after="140"/>
+        <w:jc w:val="start"/>
+        <w:rPr/>
+      </w:pPr>
+      <w:r>
+        <w:rPr/>
+      </w:r>
+    </w:p>
+    <w:p>
+      <w:pPr>
+        <w:pStyle w:val="BodyText"/>
+        <w:bidi w:val="0"/>
+        <w:spacing w:before="0" w:after="140"/>
+        <w:jc w:val="start"/>
+        <w:rPr/>
+      </w:pPr>
+      <w:r>
+        <w:rPr/>
+      </w:r>
+    </w:p>
+    <w:p>
+      <w:pPr>
+        <w:pStyle w:val="BodyText"/>
+        <w:bidi w:val="0"/>
+        <w:spacing w:before="0" w:after="140"/>
+        <w:jc w:val="start"/>
+        <w:rPr/>
+      </w:pPr>
+      <w:r>
+        <w:rPr/>
+      </w:r>
+    </w:p>
+    <w:p>
+      <w:pPr>
+        <w:pStyle w:val="BodyText"/>
+        <w:bidi w:val="0"/>
+        <w:spacing w:before="0" w:after="140"/>
+        <w:jc w:val="start"/>
+        <w:rPr/>
+      </w:pPr>
+      <w:r>
+        <w:rPr/>
+      </w:r>
+    </w:p>
+    <w:p>
+      <w:pPr>
+        <w:pStyle w:val="BodyText"/>
+        <w:bidi w:val="0"/>
+        <w:spacing w:before="0" w:after="140"/>
+        <w:jc w:val="start"/>
+        <w:rPr/>
+      </w:pPr>
+      <w:r>
+        <w:rPr/>
+      </w:r>
+    </w:p>
+    <w:p>
+      <w:pPr>
+        <w:pStyle w:val="BodyText"/>
+        <w:bidi w:val="0"/>
+        <w:spacing w:before="0" w:after="140"/>
+        <w:jc w:val="start"/>
+        <w:rPr/>
+      </w:pPr>
+      <w:r>
+        <w:rPr/>
+        <w:t>// SUB-CATEGORIES</w:t>
+      </w:r>
+    </w:p>
+    <w:p>
+      <w:pPr>
+        <w:pStyle w:val="BodyText"/>
+        <w:bidi w:val="0"/>
+        <w:spacing w:before="0" w:after="140"/>
+        <w:jc w:val="start"/>
+        <w:rPr/>
+      </w:pPr>
+      <w:r>
+        <w:rPr/>
+        <w:t>CREATE TABLE hc.sub_categories(</w:t>
+        <w:br/>
+        <w:tab/>
+        <w:t>subcat_id BIGSERIAL PRIMARY KEY,</w:t>
+        <w:br/>
+        <w:tab/>
+        <w:t>subcat_name VARCHAR(255) UNIQUE NOT NULL,</w:t>
+        <w:br/>
+        <w:tab/>
+        <w:t>subcat_description VARCHAR(255),</w:t>
+        <w:br/>
+        <w:tab/>
+        <w:t>price MONEY NOT NULL,</w:t>
+        <w:br/>
+        <w:tab/>
+        <w:t>duration TIME NOT NULL,</w:t>
+        <w:br/>
+        <w:tab/>
+        <w:t>commision SMALLINT NOT NULL,</w:t>
+        <w:br/>
+        <w:tab/>
+        <w:t>images VARCHAR(255) , -- MAKE IMAGE TABLE AND GIVE REFRENCE TO IT</w:t>
+        <w:br/>
+        <w:tab/>
+        <w:t>is_cleaning_included BOOLEAN DEFAULT FALSE,</w:t>
+        <w:br/>
+        <w:tab/>
+        <w:t xml:space="preserve">modified_by UUID REFERENCES hc.users(user_id) on DELETE NO ACTION, </w:t>
+        <w:br/>
+        <w:tab/>
+        <w:t xml:space="preserve">created_by UUID REFERENCES hc.users(user_id) on DELETE NO ACTION, </w:t>
+        <w:br/>
+        <w:tab/>
+        <w:t>service_id BIGSERIAL REFERENCES hc.service_types(service_id) on DELETE NO ACTION,</w:t>
+        <w:br/>
+        <w:tab/>
+        <w:t>category_id BIGSERIAL REFERENCES hc.categories(category_id) on DELETE NO ACTION,</w:t>
+        <w:br/>
+        <w:tab/>
+        <w:t>modified_at timestamp,</w:t>
+        <w:br/>
+        <w:tab/>
+        <w:t>created_at timestamp,</w:t>
+        <w:br/>
+        <w:tab/>
+        <w:t>is_deleted BOOLEAN DEFAULT FALSE,</w:t>
+        <w:br/>
+        <w:tab/>
+        <w:t>is_active BOOLEAN DEFAULT TRUE,</w:t>
+        <w:br/>
+        <w:tab/>
+        <w:t>is_available BOOLEAN DEFAULT FALSE</w:t>
+        <w:br/>
+        <w:t>);</w:t>
+      </w:r>
+    </w:p>
+    <w:p>
+      <w:pPr>
+        <w:pStyle w:val="BodyText"/>
+        <w:bidi w:val="0"/>
+        <w:spacing w:before="0" w:after="140"/>
+        <w:jc w:val="start"/>
+        <w:rPr/>
+      </w:pPr>
+      <w:r>
+        <w:rPr/>
+      </w:r>
+    </w:p>
+    <w:p>
+      <w:pPr>
+        <w:pStyle w:val="BodyText"/>
+        <w:bidi w:val="0"/>
+        <w:spacing w:before="0" w:after="140"/>
+        <w:jc w:val="start"/>
+        <w:rPr/>
+      </w:pPr>
+      <w:r>
+        <w:rPr/>
+        <w:t>INSERT INTO hc.role(</w:t>
+        <w:br/>
+        <w:tab/>
+        <w:t>role_name</w:t>
+        <w:br/>
+        <w:t>) VALUES ('ADMIN'),('CUSTOMER'),('SERVICE_PARTNER');</w:t>
+      </w:r>
+    </w:p>
+    <w:p>
+      <w:pPr>
+        <w:pStyle w:val="BodyText"/>
+        <w:bidi w:val="0"/>
+        <w:spacing w:before="0" w:after="140"/>
+        <w:jc w:val="start"/>
+        <w:rPr/>
+      </w:pPr>
+      <w:r>
+        <w:rPr/>
+      </w:r>
+    </w:p>
+    <w:p>
+      <w:pPr>
+        <w:pStyle w:val="BodyText"/>
+        <w:bidi w:val="0"/>
+        <w:spacing w:before="0" w:after="140"/>
+        <w:jc w:val="start"/>
+        <w:rPr/>
+      </w:pPr>
+      <w:r>
+        <w:rPr/>
       </w:r>
     </w:p>
     <w:p>
@@ -1712,6 +2608,7 @@
       <w:pgNumType w:fmt="decimal"/>
       <w:formProt w:val="false"/>
       <w:textDirection w:val="lrTb"/>
+      <w:docGrid w:type="default" w:linePitch="100" w:charSpace="0"/>
     </w:sectPr>
   </w:body>
 </w:document>
@@ -1739,12 +2636,15 @@
     <w:qFormat/>
     <w:pPr>
       <w:widowControl w:val="false"/>
+      <w:suppressAutoHyphens w:val="true"/>
       <w:bidi w:val="0"/>
-      <w:spacing w:lineRule="auto" w:line="360"/>
+      <w:spacing w:lineRule="auto" w:line="360" w:before="0" w:after="0"/>
+      <w:jc w:val="start"/>
     </w:pPr>
     <w:rPr>
       <w:rFonts w:ascii="Arial;sans-serif" w:hAnsi="Arial;sans-serif" w:eastAsia="Arial;sans-serif" w:cs="Arial;sans-serif"/>
       <w:color w:val="auto"/>
+      <w:kern w:val="0"/>
       <w:sz w:val="24"/>
       <w:szCs w:val="24"/>
       <w:lang w:val="en-IN" w:eastAsia="zh-CN" w:bidi="hi-IN"/>
@@ -1875,7 +2775,7 @@
     <w:qFormat/>
     <w:pPr>
       <w:suppressLineNumbers/>
-      <w:shd w:fill="F0F0F0" w:val="clear"/>
+      <w:shd w:val="clear" w:fill="F0F0F0"/>
       <w:jc w:val="center"/>
     </w:pPr>
     <w:rPr>

</xml_diff>